<commit_message>
Support 9 forms in one yr grp. for 2020
</commit_message>
<xml_diff>
--- a/lib/doc/reporting_field_template_2020.docx
+++ b/lib/doc/reporting_field_template_2020.docx
@@ -886,6 +886,10 @@
     <w:p>
       <w:pPr>
         <w:spacing w:after="0" w:line="0" w:lineRule="atLeast"/>
+        <w:rPr>
+          <w:sz w:val="2"/>
+          <w:szCs w:val="2"/>
+        </w:rPr>
       </w:pPr>
     </w:p>
     <w:tbl>
@@ -3528,6 +3532,297 @@
                 <w:szCs w:val="24"/>
               </w:rPr>
               <w:t>«form8»</w:t>
+            </w:r>
+            <w:r>
+              <w:rPr>
+                <w:sz w:val="24"/>
+                <w:szCs w:val="24"/>
+              </w:rPr>
+              <w:fldChar w:fldCharType="end"/>
+            </w:r>
+          </w:p>
+        </w:tc>
+        <w:tc>
+          <w:tcPr>
+            <w:tcW w:w="1165" w:type="dxa"/>
+          </w:tcPr>
+          <w:p>
+            <w:pPr>
+              <w:spacing w:line="0" w:lineRule="atLeast"/>
+              <w:jc w:val="right"/>
+              <w:rPr>
+                <w:sz w:val="24"/>
+                <w:szCs w:val="24"/>
+              </w:rPr>
+            </w:pPr>
+            <w:r>
+              <w:rPr>
+                <w:sz w:val="24"/>
+                <w:szCs w:val="24"/>
+              </w:rPr>
+              <w:t>m</w:t>
+            </w:r>
+          </w:p>
+        </w:tc>
+        <w:tc>
+          <w:tcPr>
+            <w:tcW w:w="1166" w:type="dxa"/>
+          </w:tcPr>
+          <w:p>
+            <w:pPr>
+              <w:spacing w:line="0" w:lineRule="atLeast"/>
+              <w:jc w:val="right"/>
+              <w:rPr>
+                <w:sz w:val="24"/>
+                <w:szCs w:val="24"/>
+              </w:rPr>
+            </w:pPr>
+            <w:r>
+              <w:rPr>
+                <w:sz w:val="24"/>
+                <w:szCs w:val="24"/>
+              </w:rPr>
+              <w:t>m</w:t>
+            </w:r>
+          </w:p>
+        </w:tc>
+        <w:tc>
+          <w:tcPr>
+            <w:tcW w:w="1165" w:type="dxa"/>
+          </w:tcPr>
+          <w:p>
+            <w:pPr>
+              <w:spacing w:line="0" w:lineRule="atLeast"/>
+              <w:jc w:val="right"/>
+              <w:rPr>
+                <w:sz w:val="24"/>
+                <w:szCs w:val="24"/>
+              </w:rPr>
+            </w:pPr>
+            <w:r>
+              <w:rPr>
+                <w:sz w:val="24"/>
+                <w:szCs w:val="24"/>
+              </w:rPr>
+              <w:t>m</w:t>
+            </w:r>
+          </w:p>
+        </w:tc>
+        <w:tc>
+          <w:tcPr>
+            <w:tcW w:w="1166" w:type="dxa"/>
+          </w:tcPr>
+          <w:p>
+            <w:pPr>
+              <w:spacing w:line="0" w:lineRule="atLeast"/>
+              <w:jc w:val="right"/>
+              <w:rPr>
+                <w:sz w:val="24"/>
+                <w:szCs w:val="24"/>
+              </w:rPr>
+            </w:pPr>
+            <w:r>
+              <w:rPr>
+                <w:sz w:val="24"/>
+                <w:szCs w:val="24"/>
+              </w:rPr>
+              <w:t>m</w:t>
+            </w:r>
+          </w:p>
+        </w:tc>
+        <w:tc>
+          <w:tcPr>
+            <w:tcW w:w="1165" w:type="dxa"/>
+          </w:tcPr>
+          <w:p>
+            <w:pPr>
+              <w:spacing w:line="0" w:lineRule="atLeast"/>
+              <w:jc w:val="right"/>
+              <w:rPr>
+                <w:sz w:val="24"/>
+                <w:szCs w:val="24"/>
+              </w:rPr>
+            </w:pPr>
+            <w:r>
+              <w:rPr>
+                <w:sz w:val="24"/>
+                <w:szCs w:val="24"/>
+              </w:rPr>
+              <w:t>m</w:t>
+            </w:r>
+          </w:p>
+        </w:tc>
+        <w:tc>
+          <w:tcPr>
+            <w:tcW w:w="1166" w:type="dxa"/>
+          </w:tcPr>
+          <w:p>
+            <w:pPr>
+              <w:spacing w:line="0" w:lineRule="atLeast"/>
+              <w:jc w:val="right"/>
+              <w:rPr>
+                <w:sz w:val="24"/>
+                <w:szCs w:val="24"/>
+              </w:rPr>
+            </w:pPr>
+            <w:r>
+              <w:rPr>
+                <w:sz w:val="24"/>
+                <w:szCs w:val="24"/>
+              </w:rPr>
+              <w:t>m</w:t>
+            </w:r>
+          </w:p>
+        </w:tc>
+        <w:tc>
+          <w:tcPr>
+            <w:tcW w:w="1165" w:type="dxa"/>
+          </w:tcPr>
+          <w:p>
+            <w:pPr>
+              <w:spacing w:line="0" w:lineRule="atLeast"/>
+              <w:jc w:val="right"/>
+              <w:rPr>
+                <w:sz w:val="24"/>
+                <w:szCs w:val="24"/>
+              </w:rPr>
+            </w:pPr>
+            <w:bookmarkStart w:id="0" w:name="_GoBack"/>
+            <w:bookmarkEnd w:id="0"/>
+            <w:r>
+              <w:rPr>
+                <w:sz w:val="24"/>
+                <w:szCs w:val="24"/>
+              </w:rPr>
+              <w:t>m</w:t>
+            </w:r>
+          </w:p>
+        </w:tc>
+        <w:tc>
+          <w:tcPr>
+            <w:tcW w:w="1166" w:type="dxa"/>
+          </w:tcPr>
+          <w:p>
+            <w:pPr>
+              <w:spacing w:line="0" w:lineRule="atLeast"/>
+              <w:jc w:val="right"/>
+              <w:rPr>
+                <w:sz w:val="24"/>
+                <w:szCs w:val="24"/>
+              </w:rPr>
+            </w:pPr>
+            <w:r>
+              <w:rPr>
+                <w:sz w:val="24"/>
+                <w:szCs w:val="24"/>
+              </w:rPr>
+              <w:t>m</w:t>
+            </w:r>
+          </w:p>
+        </w:tc>
+        <w:tc>
+          <w:tcPr>
+            <w:tcW w:w="1166" w:type="dxa"/>
+          </w:tcPr>
+          <w:p>
+            <w:pPr>
+              <w:spacing w:line="0" w:lineRule="atLeast"/>
+              <w:jc w:val="right"/>
+              <w:rPr>
+                <w:sz w:val="24"/>
+                <w:szCs w:val="24"/>
+              </w:rPr>
+            </w:pPr>
+            <w:r>
+              <w:rPr>
+                <w:sz w:val="24"/>
+                <w:szCs w:val="24"/>
+              </w:rPr>
+              <w:t>m</w:t>
+            </w:r>
+          </w:p>
+        </w:tc>
+        <w:tc>
+          <w:tcPr>
+            <w:tcW w:w="1559" w:type="dxa"/>
+          </w:tcPr>
+          <w:p>
+            <w:pPr>
+              <w:spacing w:line="0" w:lineRule="atLeast"/>
+              <w:jc w:val="right"/>
+              <w:rPr>
+                <w:sz w:val="24"/>
+                <w:szCs w:val="24"/>
+              </w:rPr>
+            </w:pPr>
+            <w:r>
+              <w:rPr>
+                <w:sz w:val="24"/>
+                <w:szCs w:val="24"/>
+              </w:rPr>
+              <w:t>m</w:t>
+            </w:r>
+          </w:p>
+        </w:tc>
+        <w:tc>
+          <w:tcPr>
+            <w:tcW w:w="1559" w:type="dxa"/>
+          </w:tcPr>
+          <w:p>
+            <w:pPr>
+              <w:spacing w:line="0" w:lineRule="atLeast"/>
+              <w:rPr>
+                <w:sz w:val="24"/>
+                <w:szCs w:val="24"/>
+              </w:rPr>
+            </w:pPr>
+          </w:p>
+        </w:tc>
+      </w:tr>
+      <w:tr>
+        <w:trPr>
+          <w:trHeight w:val="397"/>
+        </w:trPr>
+        <w:tc>
+          <w:tcPr>
+            <w:tcW w:w="1696" w:type="dxa"/>
+          </w:tcPr>
+          <w:p>
+            <w:pPr>
+              <w:spacing w:line="0" w:lineRule="atLeast"/>
+              <w:rPr>
+                <w:sz w:val="24"/>
+                <w:szCs w:val="24"/>
+              </w:rPr>
+            </w:pPr>
+            <w:r>
+              <w:rPr>
+                <w:sz w:val="24"/>
+                <w:szCs w:val="24"/>
+              </w:rPr>
+              <w:fldChar w:fldCharType="begin"/>
+            </w:r>
+            <w:r>
+              <w:rPr>
+                <w:sz w:val="24"/>
+                <w:szCs w:val="24"/>
+              </w:rPr>
+              <w:instrText xml:space="preserve"> MERGEFIELD  form9  \* MERGEFORMAT </w:instrText>
+            </w:r>
+            <w:r>
+              <w:rPr>
+                <w:sz w:val="24"/>
+                <w:szCs w:val="24"/>
+              </w:rPr>
+              <w:fldChar w:fldCharType="separate"/>
+            </w:r>
+            <w:r>
+              <w:rPr>
+                <w:noProof/>
+                <w:sz w:val="24"/>
+                <w:szCs w:val="24"/>
+              </w:rPr>
+              <w:t>«form9»</w:t>
             </w:r>
             <w:r>
               <w:rPr>
@@ -3882,10 +4177,10 @@
         <w:tblLook w:val="04A0" w:firstRow="1" w:lastRow="0" w:firstColumn="1" w:lastColumn="0" w:noHBand="0" w:noVBand="1"/>
       </w:tblPr>
       <w:tblGrid>
-        <w:gridCol w:w="2143"/>
+        <w:gridCol w:w="3772"/>
         <w:gridCol w:w="1062"/>
-        <w:gridCol w:w="1653"/>
-        <w:gridCol w:w="10446"/>
+        <w:gridCol w:w="1415"/>
+        <w:gridCol w:w="9055"/>
       </w:tblGrid>
       <w:tr>
         <w:trPr>
@@ -3893,7 +4188,7 @@
         </w:trPr>
         <w:tc>
           <w:tcPr>
-            <w:tcW w:w="2169" w:type="dxa"/>
+            <w:tcW w:w="3823" w:type="dxa"/>
             <w:tcBorders>
               <w:top w:val="single" w:sz="4" w:space="0" w:color="auto"/>
               <w:left w:val="single" w:sz="4" w:space="0" w:color="auto"/>
@@ -3924,7 +4219,7 @@
         </w:tc>
         <w:tc>
           <w:tcPr>
-            <w:tcW w:w="755" w:type="dxa"/>
+            <w:tcW w:w="850" w:type="dxa"/>
             <w:tcBorders>
               <w:top w:val="single" w:sz="4" w:space="0" w:color="auto"/>
               <w:left w:val="single" w:sz="4" w:space="0" w:color="auto"/>
@@ -3955,7 +4250,7 @@
         </w:tc>
         <w:tc>
           <w:tcPr>
-            <w:tcW w:w="1664" w:type="dxa"/>
+            <w:tcW w:w="1418" w:type="dxa"/>
             <w:tcBorders>
               <w:top w:val="single" w:sz="4" w:space="0" w:color="auto"/>
               <w:left w:val="single" w:sz="4" w:space="0" w:color="auto"/>
@@ -4013,7 +4308,7 @@
         </w:tc>
         <w:tc>
           <w:tcPr>
-            <w:tcW w:w="10716" w:type="dxa"/>
+            <w:tcW w:w="9213" w:type="dxa"/>
             <w:tcBorders>
               <w:top w:val="single" w:sz="4" w:space="0" w:color="auto"/>
               <w:left w:val="single" w:sz="4" w:space="0" w:color="auto"/>
@@ -4034,15 +4329,7 @@
               <w:rPr>
                 <w:rFonts w:ascii="Calibri" w:hAnsi="Calibri" w:cs="Calibri"/>
               </w:rPr>
-              <w:t>Receiv</w:t>
-            </w:r>
-            <w:bookmarkStart w:id="0" w:name="_GoBack"/>
-            <w:bookmarkEnd w:id="0"/>
-            <w:r>
-              <w:rPr>
-                <w:rFonts w:ascii="Calibri" w:hAnsi="Calibri" w:cs="Calibri"/>
-              </w:rPr>
-              <w:t xml:space="preserve">ed [  ]        Data [  ]        Records [  ]        </w:t>
+              <w:t xml:space="preserve">Received [  ]        Data [  ]        Records [  ]        </w:t>
             </w:r>
             <w:r>
               <w:rPr>
@@ -5147,7 +5434,7 @@
 </file>
 
 <file path=customXml/itemProps1.xml><?xml version="1.0" encoding="utf-8"?>
-<ds:datastoreItem xmlns:ds="http://schemas.openxmlformats.org/officeDocument/2006/customXml" ds:itemID="{90FB70E2-E513-455B-B4E6-DFA1857C92FA}">
+<ds:datastoreItem xmlns:ds="http://schemas.openxmlformats.org/officeDocument/2006/customXml" ds:itemID="{A52D313A-537A-4B3E-BEA5-6326CEDEBBB1}">
   <ds:schemaRefs>
     <ds:schemaRef ds:uri="http://schemas.openxmlformats.org/officeDocument/2006/bibliography"/>
   </ds:schemaRefs>

</xml_diff>